<commit_message>
Actualización de los reportes de la practica
</commit_message>
<xml_diff>
--- a/pdf/videogamesScraper.docx
+++ b/pdf/videogamesScraper.docx
@@ -77,7 +77,7 @@
         <w:pStyle w:val="Date"/>
       </w:pPr>
       <w:r>
-        <w:t xml:space="preserve">17</w:t>
+        <w:t xml:space="preserve">01</w:t>
       </w:r>
       <w:r>
         <w:t xml:space="preserve"> </w:t>
@@ -89,7 +89,7 @@
         <w:t xml:space="preserve"> </w:t>
       </w:r>
       <w:r>
-        <w:t xml:space="preserve">marzo</w:t>
+        <w:t xml:space="preserve">Abril</w:t>
       </w:r>
       <w:r>
         <w:t xml:space="preserve"> </w:t>
@@ -661,6 +661,11 @@
     </w:p>
     <w:p>
       <w:pPr>
+        <w:pStyle w:val="FirstParagraph"/>
+      </w:pPr>
+    </w:p>
+    <w:p>
+      <w:pPr>
         <w:pStyle w:val="Heading1"/>
       </w:pPr>
       <w:bookmarkStart w:id="28" w:name="realizacion-de-la-practica"/>
@@ -673,10 +678,10 @@
       <w:pPr>
         <w:pStyle w:val="Heading2"/>
       </w:pPr>
-      <w:bookmarkStart w:id="29" w:name="titulo-del-dataset-descripcion"/>
+      <w:bookmarkStart w:id="29" w:name="titulo-del-dataset-base-de-datos-general-de-videojuegos-retro"/>
       <w:bookmarkEnd w:id="29"/>
       <w:r>
-        <w:t xml:space="preserve">Título del dataset: Descripción</w:t>
+        <w:t xml:space="preserve">Título del dataset: Base de datos general de videojuegos retro</w:t>
       </w:r>
     </w:p>
     <w:p>
@@ -684,7 +689,19 @@
         <w:pStyle w:val="FirstParagraph"/>
       </w:pPr>
       <w:r>
-        <w:t xml:space="preserve">El conjunto de datos escogido para esta práctica ha sido el de la web</w:t>
+        <w:t xml:space="preserve">Para construir nuestro dataset</w:t>
+      </w:r>
+      <w:r>
+        <w:t xml:space="preserve"> </w:t>
+      </w:r>
+      <w:r>
+        <w:rPr>
+          <w:b/>
+        </w:rPr>
+        <w:t xml:space="preserve">Base de datos general de videojuegos retro</w:t>
+      </w:r>
+      <w:r>
+        <w:t xml:space="preserve">, el conjunto de datos escogido para esta práctica ha sido el de la web</w:t>
       </w:r>
       <w:r>
         <w:t xml:space="preserve"> </w:t>
@@ -698,7 +715,7 @@
         </w:r>
       </w:hyperlink>
       <w:r>
-        <w:t xml:space="preserve">. Se pretende compilar una base de datos de videojuegos, y para ello se ha escogido la que ofrece RetroCollect, que corresponde con videojuego de los denominados</w:t>
+        <w:t xml:space="preserve">. Se pretende compilar una base de datos de videojuegos retro, y despues de un exhaustivo análisis de las diversas compilaciones de videojuegos retro existentes en Internet, se ha escogido la que ofrece RetroCollect, que corresponde con videojuegos de los denominados</w:t>
       </w:r>
       <w:r>
         <w:t xml:space="preserve"> </w:t>
@@ -722,13 +739,42 @@
         <w:t xml:space="preserve">’</w:t>
       </w:r>
       <w:r>
-        <w:t xml:space="preserve">.</w:t>
-      </w:r>
-    </w:p>
-    <w:p>
-      <w:pPr>
-        <w:pStyle w:val="Compact"/>
-      </w:pPr>
+        <w:t xml:space="preserve">, y que ha resultado ser amplia y diversificada.</w:t>
+      </w:r>
+    </w:p>
+    <w:p>
+      <w:pPr>
+        <w:pStyle w:val="Compact"/>
+      </w:pPr>
+      <w:r>
+        <w:t xml:space="preserve">Logotipo de</w:t>
+      </w:r>
+      <w:r>
+        <w:t xml:space="preserve"> </w:t>
+      </w:r>
+      <w:r>
+        <w:t xml:space="preserve">RetroCollect</w:t>
+      </w:r>
+      <w:r>
+        <w:t xml:space="preserve"> </w:t>
+      </w:r>
+      <w:r>
+        <w:t xml:space="preserve">extraído de</w:t>
+      </w:r>
+      <w:r>
+        <w:t xml:space="preserve"> </w:t>
+      </w:r>
+      <w:hyperlink r:id="rId30">
+        <w:r>
+          <w:rPr>
+            <w:rStyle w:val="Hyperlink"/>
+          </w:rPr>
+          <w:t xml:space="preserve">http://www.retrocollect.com/</w:t>
+        </w:r>
+      </w:hyperlink>
+      <w:r>
+        <w:t xml:space="preserve"> </w:t>
+      </w:r>
     </w:p>
     <w:p>
       <w:pPr>
@@ -792,19 +838,9 @@
       <w:pPr>
         <w:pStyle w:val="Heading2"/>
       </w:pPr>
-      <w:bookmarkStart w:id="31" w:name="subtitulo-del-dataset"/>
+      <w:bookmarkStart w:id="31" w:name="imagen-identificativa"/>
       <w:bookmarkEnd w:id="31"/>
       <w:r>
-        <w:t xml:space="preserve">Subtítulo del dataset</w:t>
-      </w:r>
-    </w:p>
-    <w:p>
-      <w:pPr>
-        <w:pStyle w:val="Heading2"/>
-      </w:pPr>
-      <w:bookmarkStart w:id="32" w:name="imagen-identificativa"/>
-      <w:bookmarkEnd w:id="32"/>
-      <w:r>
         <w:t xml:space="preserve">Imagen identificativa</w:t>
       </w:r>
     </w:p>
@@ -818,8 +854,27 @@
         <w:pStyle w:val="Compact"/>
       </w:pPr>
       <w:r>
-        <w:t xml:space="preserve">DOOM, el juego icónico por excelencia entre los juegos retro que dominaron la época de los 80</w:t>
-      </w:r>
+        <w:t xml:space="preserve">Protagonistas del videojuego iconico por excelencia: Mario Bros.</w:t>
+      </w:r>
+    </w:p>
+    <w:p>
+      <w:pPr>
+        <w:pStyle w:val="Compact"/>
+      </w:pPr>
+      <w:r>
+        <w:t xml:space="preserve">Cortesía de Alexas,</w:t>
+      </w:r>
+      <w:r>
+        <w:t xml:space="preserve"> </w:t>
+      </w:r>
+      <w:hyperlink r:id="rId32">
+        <w:r>
+          <w:rPr>
+            <w:rStyle w:val="Hyperlink"/>
+          </w:rPr>
+          <w:t xml:space="preserve">https://pixabay.com/es/mario-luigi-yoschi-cifras-gracioso-1557240/</w:t>
+        </w:r>
+      </w:hyperlink>
     </w:p>
     <w:p>
       <w:pPr>
@@ -1411,10 +1466,883 @@
     </w:p>
     <w:p>
       <w:pPr>
+        <w:pStyle w:val="BodyText"/>
+      </w:pPr>
+    </w:p>
+    <w:p>
+      <w:pPr>
+        <w:pStyle w:val="Heading3"/>
+      </w:pPr>
+      <w:bookmarkStart w:id="35" w:name="ficheros-del-codigo-fuente"/>
+      <w:bookmarkEnd w:id="35"/>
+      <w:r>
+        <w:t xml:space="preserve">Ficheros del código fuente</w:t>
+      </w:r>
+    </w:p>
+    <w:p>
+      <w:pPr>
+        <w:pStyle w:val="Compact"/>
+        <w:numPr>
+          <w:numId w:val="1009"/>
+          <w:ilvl w:val="0"/>
+        </w:numPr>
+      </w:pPr>
+      <w:r>
+        <w:rPr>
+          <w:b/>
+        </w:rPr>
+        <w:t xml:space="preserve">src/videogamesScraper</w:t>
+      </w:r>
+      <w:r>
+        <w:t xml:space="preserve">: Es el código de entrada al scraping y contiene el código principal utilizado para gestionar el trabajo de compilación de toda la base de datos retro de videojuegos de la web</w:t>
+      </w:r>
+      <w:r>
+        <w:t xml:space="preserve"> </w:t>
+      </w:r>
+      <w:r>
+        <w:rPr>
+          <w:b/>
+        </w:rPr>
+        <w:t xml:space="preserve">RetroCollect</w:t>
+      </w:r>
+      <w:r>
+        <w:t xml:space="preserve">.</w:t>
+      </w:r>
+    </w:p>
+    <w:p>
+      <w:pPr>
+        <w:pStyle w:val="Compact"/>
+        <w:numPr>
+          <w:numId w:val="1009"/>
+          <w:ilvl w:val="0"/>
+        </w:numPr>
+      </w:pPr>
+      <w:r>
+        <w:rPr>
+          <w:b/>
+        </w:rPr>
+        <w:t xml:space="preserve">src/getPlatformDB</w:t>
+      </w:r>
+      <w:r>
+        <w:t xml:space="preserve">: Contiene el código fuente de la función</w:t>
+      </w:r>
+      <w:r>
+        <w:t xml:space="preserve"> </w:t>
+      </w:r>
+      <w:r>
+        <w:rPr>
+          <w:b/>
+        </w:rPr>
+        <w:t xml:space="preserve">getPlatformDB()</w:t>
+      </w:r>
+      <w:r>
+        <w:t xml:space="preserve">. Esta función accede a la web de RetroCollet y obtiene un data frame con los códigos numérícos y sus equivalencias en texto de los nombres de las Plataformas disponibles en RetroCollect. Con esta función se puede realizar un filtro por tipo de plataforma, o bien toda la base de datos de videojuegos (por defecto).</w:t>
+      </w:r>
+    </w:p>
+    <w:p>
+      <w:pPr>
+        <w:pStyle w:val="Compact"/>
+        <w:numPr>
+          <w:numId w:val="1009"/>
+          <w:ilvl w:val="0"/>
+        </w:numPr>
+      </w:pPr>
+      <w:r>
+        <w:rPr>
+          <w:b/>
+        </w:rPr>
+        <w:t xml:space="preserve">src/searchPaginationDB</w:t>
+      </w:r>
+      <w:r>
+        <w:t xml:space="preserve">: Contiene el código fuente de la función</w:t>
+      </w:r>
+      <w:r>
+        <w:t xml:space="preserve"> </w:t>
+      </w:r>
+      <w:r>
+        <w:rPr>
+          <w:b/>
+        </w:rPr>
+        <w:t xml:space="preserve">searchPaginationDB()</w:t>
+      </w:r>
+      <w:r>
+        <w:t xml:space="preserve">. La función realiza una búsqueda en la web localizando la página web última en la que se deben buscar los datos de scraping, devolviendo un valor numérico con la última página que se debe acceder. Los paramétros son los siguientes:</w:t>
+      </w:r>
+    </w:p>
+    <w:p>
+      <w:pPr>
+        <w:pStyle w:val="Compact"/>
+        <w:numPr>
+          <w:numId w:val="1010"/>
+          <w:ilvl w:val="1"/>
+        </w:numPr>
+      </w:pPr>
+      <w:r>
+        <w:rPr>
+          <w:b/>
+        </w:rPr>
+        <w:t xml:space="preserve">url_base</w:t>
+      </w:r>
+      <w:r>
+        <w:t xml:space="preserve">: La dirección web generalde acceso a RetroCollect</w:t>
+      </w:r>
+    </w:p>
+    <w:p>
+      <w:pPr>
+        <w:pStyle w:val="Compact"/>
+        <w:numPr>
+          <w:numId w:val="1010"/>
+          <w:ilvl w:val="1"/>
+        </w:numPr>
+      </w:pPr>
+      <w:r>
+        <w:rPr>
+          <w:b/>
+        </w:rPr>
+        <w:t xml:space="preserve">listview</w:t>
+      </w:r>
+      <w:r>
+        <w:t xml:space="preserve">: Sistema de visualización, por defecto</w:t>
+      </w:r>
+      <w:r>
+        <w:t xml:space="preserve"> </w:t>
+      </w:r>
+      <w:r>
+        <w:rPr>
+          <w:i/>
+        </w:rPr>
+        <w:t xml:space="preserve">‘</w:t>
+      </w:r>
+      <w:r>
+        <w:rPr>
+          <w:i/>
+        </w:rPr>
+        <w:t xml:space="preserve">list</w:t>
+      </w:r>
+      <w:r>
+        <w:rPr>
+          <w:i/>
+        </w:rPr>
+        <w:t xml:space="preserve">’</w:t>
+      </w:r>
+    </w:p>
+    <w:p>
+      <w:pPr>
+        <w:pStyle w:val="Compact"/>
+        <w:numPr>
+          <w:numId w:val="1010"/>
+          <w:ilvl w:val="1"/>
+        </w:numPr>
+      </w:pPr>
+      <w:r>
+        <w:rPr>
+          <w:b/>
+        </w:rPr>
+        <w:t xml:space="preserve">modeview</w:t>
+      </w:r>
+      <w:r>
+        <w:t xml:space="preserve">: Por defecto se buscan</w:t>
+      </w:r>
+      <w:r>
+        <w:t xml:space="preserve"> </w:t>
+      </w:r>
+      <w:r>
+        <w:rPr>
+          <w:i/>
+        </w:rPr>
+        <w:t xml:space="preserve">‘</w:t>
+      </w:r>
+      <w:r>
+        <w:rPr>
+          <w:i/>
+        </w:rPr>
+        <w:t xml:space="preserve">games</w:t>
+      </w:r>
+      <w:r>
+        <w:rPr>
+          <w:i/>
+        </w:rPr>
+        <w:t xml:space="preserve">’</w:t>
+      </w:r>
+    </w:p>
+    <w:p>
+      <w:pPr>
+        <w:pStyle w:val="Compact"/>
+        <w:numPr>
+          <w:numId w:val="1010"/>
+          <w:ilvl w:val="1"/>
+        </w:numPr>
+      </w:pPr>
+      <w:r>
+        <w:rPr>
+          <w:b/>
+        </w:rPr>
+        <w:t xml:space="preserve">plataforma</w:t>
+      </w:r>
+      <w:r>
+        <w:t xml:space="preserve">: La plataofrma de filtro, por defecto = 0, todas sin excepcion</w:t>
+      </w:r>
+    </w:p>
+    <w:p>
+      <w:pPr>
+        <w:pStyle w:val="Compact"/>
+        <w:numPr>
+          <w:numId w:val="1010"/>
+          <w:ilvl w:val="1"/>
+        </w:numPr>
+      </w:pPr>
+      <w:r>
+        <w:rPr>
+          <w:b/>
+        </w:rPr>
+        <w:t xml:space="preserve">sort</w:t>
+      </w:r>
+      <w:r>
+        <w:t xml:space="preserve">: Esquema de ordenación, puede tomar 4 parámetros:</w:t>
+      </w:r>
+    </w:p>
+    <w:p>
+      <w:pPr>
+        <w:pStyle w:val="Compact"/>
+        <w:numPr>
+          <w:numId w:val="1011"/>
+          <w:ilvl w:val="2"/>
+        </w:numPr>
+      </w:pPr>
+      <w:r>
+        <w:rPr>
+          <w:i/>
+        </w:rPr>
+        <w:t xml:space="preserve">‘</w:t>
+      </w:r>
+      <w:r>
+        <w:rPr>
+          <w:i/>
+        </w:rPr>
+        <w:t xml:space="preserve">title</w:t>
+      </w:r>
+      <w:r>
+        <w:rPr>
+          <w:i/>
+        </w:rPr>
+        <w:t xml:space="preserve">’</w:t>
+      </w:r>
+      <w:r>
+        <w:t xml:space="preserve">, es el defectivo y es igual a</w:t>
+      </w:r>
+      <w:r>
+        <w:t xml:space="preserve"> </w:t>
+      </w:r>
+      <w:r>
+        <w:rPr>
+          <w:b/>
+        </w:rPr>
+        <w:t xml:space="preserve">NA</w:t>
+      </w:r>
+    </w:p>
+    <w:p>
+      <w:pPr>
+        <w:pStyle w:val="Compact"/>
+        <w:numPr>
+          <w:numId w:val="1011"/>
+          <w:ilvl w:val="2"/>
+        </w:numPr>
+      </w:pPr>
+      <w:r>
+        <w:rPr>
+          <w:i/>
+        </w:rPr>
+        <w:t xml:space="preserve">‘</w:t>
+      </w:r>
+      <w:r>
+        <w:rPr>
+          <w:i/>
+        </w:rPr>
+        <w:t xml:space="preserve">system</w:t>
+      </w:r>
+      <w:r>
+        <w:rPr>
+          <w:i/>
+        </w:rPr>
+        <w:t xml:space="preserve">’</w:t>
+      </w:r>
+      <w:r>
+        <w:t xml:space="preserve">, organiza por S.O. y es igual a</w:t>
+      </w:r>
+      <w:r>
+        <w:t xml:space="preserve"> </w:t>
+      </w:r>
+      <w:r>
+        <w:rPr>
+          <w:i/>
+        </w:rPr>
+        <w:t xml:space="preserve">“</w:t>
+      </w:r>
+      <w:r>
+        <w:rPr>
+          <w:i/>
+        </w:rPr>
+        <w:t xml:space="preserve">platform</w:t>
+      </w:r>
+      <w:r>
+        <w:rPr>
+          <w:i/>
+        </w:rPr>
+        <w:t xml:space="preserve">”</w:t>
+      </w:r>
+    </w:p>
+    <w:p>
+      <w:pPr>
+        <w:pStyle w:val="Compact"/>
+        <w:numPr>
+          <w:numId w:val="1011"/>
+          <w:ilvl w:val="2"/>
+        </w:numPr>
+      </w:pPr>
+      <w:r>
+        <w:rPr>
+          <w:i/>
+        </w:rPr>
+        <w:t xml:space="preserve">‘</w:t>
+      </w:r>
+      <w:r>
+        <w:rPr>
+          <w:i/>
+        </w:rPr>
+        <w:t xml:space="preserve">publisher</w:t>
+      </w:r>
+      <w:r>
+        <w:rPr>
+          <w:i/>
+        </w:rPr>
+        <w:t xml:space="preserve">’</w:t>
+      </w:r>
+      <w:r>
+        <w:t xml:space="preserve">, organiza por cia. de publicación y es igual a</w:t>
+      </w:r>
+      <w:r>
+        <w:t xml:space="preserve"> </w:t>
+      </w:r>
+      <w:r>
+        <w:rPr>
+          <w:i/>
+        </w:rPr>
+        <w:t xml:space="preserve">“</w:t>
+      </w:r>
+      <w:r>
+        <w:rPr>
+          <w:i/>
+        </w:rPr>
+        <w:t xml:space="preserve">publisher</w:t>
+      </w:r>
+      <w:r>
+        <w:rPr>
+          <w:i/>
+        </w:rPr>
+        <w:t xml:space="preserve">”</w:t>
+      </w:r>
+    </w:p>
+    <w:p>
+      <w:pPr>
+        <w:pStyle w:val="Compact"/>
+        <w:numPr>
+          <w:numId w:val="1011"/>
+          <w:ilvl w:val="2"/>
+        </w:numPr>
+      </w:pPr>
+      <w:r>
+        <w:rPr>
+          <w:i/>
+        </w:rPr>
+        <w:t xml:space="preserve">‘</w:t>
+      </w:r>
+      <w:r>
+        <w:rPr>
+          <w:i/>
+        </w:rPr>
+        <w:t xml:space="preserve">year</w:t>
+      </w:r>
+      <w:r>
+        <w:rPr>
+          <w:i/>
+        </w:rPr>
+        <w:t xml:space="preserve">’</w:t>
+      </w:r>
+      <w:r>
+        <w:t xml:space="preserve">, organiza por año de publicación y es igual a</w:t>
+      </w:r>
+      <w:r>
+        <w:t xml:space="preserve"> </w:t>
+      </w:r>
+      <w:r>
+        <w:rPr>
+          <w:i/>
+        </w:rPr>
+        <w:t xml:space="preserve">“</w:t>
+      </w:r>
+      <w:r>
+        <w:rPr>
+          <w:i/>
+        </w:rPr>
+        <w:t xml:space="preserve">year</w:t>
+      </w:r>
+      <w:r>
+        <w:rPr>
+          <w:i/>
+        </w:rPr>
+        <w:t xml:space="preserve">”</w:t>
+      </w:r>
+    </w:p>
+    <w:p>
+      <w:pPr>
+        <w:pStyle w:val="Compact"/>
+        <w:numPr>
+          <w:numId w:val="1010"/>
+          <w:ilvl w:val="1"/>
+        </w:numPr>
+      </w:pPr>
+      <w:r>
+        <w:rPr>
+          <w:b/>
+        </w:rPr>
+        <w:t xml:space="preserve">filas</w:t>
+      </w:r>
+      <w:r>
+        <w:t xml:space="preserve">: Indica el numero de filas de visualización por página, defecto = 20</w:t>
+      </w:r>
+    </w:p>
+    <w:p>
+      <w:pPr>
+        <w:pStyle w:val="Compact"/>
+        <w:numPr>
+          <w:numId w:val="1010"/>
+          <w:ilvl w:val="1"/>
+        </w:numPr>
+      </w:pPr>
+      <w:r>
+        <w:rPr>
+          <w:b/>
+        </w:rPr>
+        <w:t xml:space="preserve">verbose</w:t>
+      </w:r>
+      <w:r>
+        <w:t xml:space="preserve">: Indica si se desea o no información de progreso, defecto =</w:t>
+      </w:r>
+      <w:r>
+        <w:t xml:space="preserve"> </w:t>
+      </w:r>
+      <w:r>
+        <w:rPr>
+          <w:i/>
+        </w:rPr>
+        <w:t xml:space="preserve">TRUE</w:t>
+      </w:r>
+    </w:p>
+    <w:p>
+      <w:pPr>
+        <w:pStyle w:val="Compact"/>
+        <w:numPr>
+          <w:numId w:val="1009"/>
+          <w:ilvl w:val="0"/>
+        </w:numPr>
+      </w:pPr>
+      <w:r>
+        <w:rPr>
+          <w:b/>
+        </w:rPr>
+        <w:t xml:space="preserve">src/accessVideoGameDatabase</w:t>
+      </w:r>
+      <w:r>
+        <w:t xml:space="preserve">: Contiene el código fuente de la función</w:t>
+      </w:r>
+      <w:r>
+        <w:t xml:space="preserve"> </w:t>
+      </w:r>
+      <w:r>
+        <w:rPr>
+          <w:b/>
+        </w:rPr>
+        <w:t xml:space="preserve">accessVideoGameDatabase()</w:t>
+      </w:r>
+      <w:r>
+        <w:t xml:space="preserve">. La función realiza un web scrapin en RetroCollect, posibilitando un acceso dinamico a la misma y configurando algunos parametros de control en la llamada a la pagina web de RetroCollect indicando algunas variables de carga y control de visualización. Los paramétros son los siguientes:</w:t>
+      </w:r>
+    </w:p>
+    <w:p>
+      <w:pPr>
+        <w:pStyle w:val="Compact"/>
+        <w:numPr>
+          <w:numId w:val="1012"/>
+          <w:ilvl w:val="1"/>
+        </w:numPr>
+      </w:pPr>
+      <w:r>
+        <w:rPr>
+          <w:b/>
+        </w:rPr>
+        <w:t xml:space="preserve">url_base</w:t>
+      </w:r>
+      <w:r>
+        <w:t xml:space="preserve">: La dirección web generalde acceso a RetroCollect</w:t>
+      </w:r>
+    </w:p>
+    <w:p>
+      <w:pPr>
+        <w:pStyle w:val="Compact"/>
+        <w:numPr>
+          <w:numId w:val="1012"/>
+          <w:ilvl w:val="1"/>
+        </w:numPr>
+      </w:pPr>
+      <w:r>
+        <w:rPr>
+          <w:b/>
+        </w:rPr>
+        <w:t xml:space="preserve">listview</w:t>
+      </w:r>
+      <w:r>
+        <w:t xml:space="preserve">: Sistema de visualización, por defecto</w:t>
+      </w:r>
+      <w:r>
+        <w:t xml:space="preserve"> </w:t>
+      </w:r>
+      <w:r>
+        <w:rPr>
+          <w:i/>
+        </w:rPr>
+        <w:t xml:space="preserve">‘</w:t>
+      </w:r>
+      <w:r>
+        <w:rPr>
+          <w:i/>
+        </w:rPr>
+        <w:t xml:space="preserve">list</w:t>
+      </w:r>
+      <w:r>
+        <w:rPr>
+          <w:i/>
+        </w:rPr>
+        <w:t xml:space="preserve">’</w:t>
+      </w:r>
+    </w:p>
+    <w:p>
+      <w:pPr>
+        <w:pStyle w:val="Compact"/>
+        <w:numPr>
+          <w:numId w:val="1012"/>
+          <w:ilvl w:val="1"/>
+        </w:numPr>
+      </w:pPr>
+      <w:r>
+        <w:rPr>
+          <w:b/>
+        </w:rPr>
+        <w:t xml:space="preserve">modeview</w:t>
+      </w:r>
+      <w:r>
+        <w:t xml:space="preserve">: Por defecto se buscan</w:t>
+      </w:r>
+      <w:r>
+        <w:t xml:space="preserve"> </w:t>
+      </w:r>
+      <w:r>
+        <w:rPr>
+          <w:i/>
+        </w:rPr>
+        <w:t xml:space="preserve">‘</w:t>
+      </w:r>
+      <w:r>
+        <w:rPr>
+          <w:i/>
+        </w:rPr>
+        <w:t xml:space="preserve">games</w:t>
+      </w:r>
+      <w:r>
+        <w:rPr>
+          <w:i/>
+        </w:rPr>
+        <w:t xml:space="preserve">’</w:t>
+      </w:r>
+    </w:p>
+    <w:p>
+      <w:pPr>
+        <w:pStyle w:val="Compact"/>
+        <w:numPr>
+          <w:numId w:val="1012"/>
+          <w:ilvl w:val="1"/>
+        </w:numPr>
+      </w:pPr>
+      <w:r>
+        <w:rPr>
+          <w:b/>
+        </w:rPr>
+        <w:t xml:space="preserve">plataforma</w:t>
+      </w:r>
+      <w:r>
+        <w:t xml:space="preserve">: La plataofrma de filtro, por defecto = 0, todas sin excepcion</w:t>
+      </w:r>
+    </w:p>
+    <w:p>
+      <w:pPr>
+        <w:pStyle w:val="Compact"/>
+        <w:numPr>
+          <w:numId w:val="1012"/>
+          <w:ilvl w:val="1"/>
+        </w:numPr>
+      </w:pPr>
+      <w:r>
+        <w:rPr>
+          <w:b/>
+        </w:rPr>
+        <w:t xml:space="preserve">sort</w:t>
+      </w:r>
+      <w:r>
+        <w:t xml:space="preserve">: Esquema de ordenación, puede tomar 4 parámetros:</w:t>
+      </w:r>
+    </w:p>
+    <w:p>
+      <w:pPr>
+        <w:pStyle w:val="Compact"/>
+        <w:numPr>
+          <w:numId w:val="1013"/>
+          <w:ilvl w:val="2"/>
+        </w:numPr>
+      </w:pPr>
+      <w:r>
+        <w:rPr>
+          <w:i/>
+        </w:rPr>
+        <w:t xml:space="preserve">‘</w:t>
+      </w:r>
+      <w:r>
+        <w:rPr>
+          <w:i/>
+        </w:rPr>
+        <w:t xml:space="preserve">title</w:t>
+      </w:r>
+      <w:r>
+        <w:rPr>
+          <w:i/>
+        </w:rPr>
+        <w:t xml:space="preserve">’</w:t>
+      </w:r>
+      <w:r>
+        <w:t xml:space="preserve">, es el defectivo y es igual a</w:t>
+      </w:r>
+      <w:r>
+        <w:t xml:space="preserve"> </w:t>
+      </w:r>
+      <w:r>
+        <w:rPr>
+          <w:b/>
+        </w:rPr>
+        <w:t xml:space="preserve">NA</w:t>
+      </w:r>
+    </w:p>
+    <w:p>
+      <w:pPr>
+        <w:pStyle w:val="Compact"/>
+        <w:numPr>
+          <w:numId w:val="1013"/>
+          <w:ilvl w:val="2"/>
+        </w:numPr>
+      </w:pPr>
+      <w:r>
+        <w:rPr>
+          <w:i/>
+        </w:rPr>
+        <w:t xml:space="preserve">‘</w:t>
+      </w:r>
+      <w:r>
+        <w:rPr>
+          <w:i/>
+        </w:rPr>
+        <w:t xml:space="preserve">system</w:t>
+      </w:r>
+      <w:r>
+        <w:rPr>
+          <w:i/>
+        </w:rPr>
+        <w:t xml:space="preserve">’</w:t>
+      </w:r>
+      <w:r>
+        <w:t xml:space="preserve">, organiza por S.O. y es igual a</w:t>
+      </w:r>
+      <w:r>
+        <w:t xml:space="preserve"> </w:t>
+      </w:r>
+      <w:r>
+        <w:rPr>
+          <w:i/>
+        </w:rPr>
+        <w:t xml:space="preserve">“</w:t>
+      </w:r>
+      <w:r>
+        <w:rPr>
+          <w:i/>
+        </w:rPr>
+        <w:t xml:space="preserve">platform</w:t>
+      </w:r>
+      <w:r>
+        <w:rPr>
+          <w:i/>
+        </w:rPr>
+        <w:t xml:space="preserve">”</w:t>
+      </w:r>
+    </w:p>
+    <w:p>
+      <w:pPr>
+        <w:pStyle w:val="Compact"/>
+        <w:numPr>
+          <w:numId w:val="1013"/>
+          <w:ilvl w:val="2"/>
+        </w:numPr>
+      </w:pPr>
+      <w:r>
+        <w:rPr>
+          <w:i/>
+        </w:rPr>
+        <w:t xml:space="preserve">‘</w:t>
+      </w:r>
+      <w:r>
+        <w:rPr>
+          <w:i/>
+        </w:rPr>
+        <w:t xml:space="preserve">publisher</w:t>
+      </w:r>
+      <w:r>
+        <w:rPr>
+          <w:i/>
+        </w:rPr>
+        <w:t xml:space="preserve">’</w:t>
+      </w:r>
+      <w:r>
+        <w:t xml:space="preserve">, organiza por cia. de publicación y es igual a</w:t>
+      </w:r>
+      <w:r>
+        <w:t xml:space="preserve"> </w:t>
+      </w:r>
+      <w:r>
+        <w:rPr>
+          <w:i/>
+        </w:rPr>
+        <w:t xml:space="preserve">“</w:t>
+      </w:r>
+      <w:r>
+        <w:rPr>
+          <w:i/>
+        </w:rPr>
+        <w:t xml:space="preserve">publisher</w:t>
+      </w:r>
+      <w:r>
+        <w:rPr>
+          <w:i/>
+        </w:rPr>
+        <w:t xml:space="preserve">”</w:t>
+      </w:r>
+    </w:p>
+    <w:p>
+      <w:pPr>
+        <w:pStyle w:val="Compact"/>
+        <w:numPr>
+          <w:numId w:val="1013"/>
+          <w:ilvl w:val="2"/>
+        </w:numPr>
+      </w:pPr>
+      <w:r>
+        <w:rPr>
+          <w:i/>
+        </w:rPr>
+        <w:t xml:space="preserve">‘</w:t>
+      </w:r>
+      <w:r>
+        <w:rPr>
+          <w:i/>
+        </w:rPr>
+        <w:t xml:space="preserve">year</w:t>
+      </w:r>
+      <w:r>
+        <w:rPr>
+          <w:i/>
+        </w:rPr>
+        <w:t xml:space="preserve">’</w:t>
+      </w:r>
+      <w:r>
+        <w:t xml:space="preserve">, organiza por año de publicación y es igual a</w:t>
+      </w:r>
+      <w:r>
+        <w:t xml:space="preserve"> </w:t>
+      </w:r>
+      <w:r>
+        <w:rPr>
+          <w:i/>
+        </w:rPr>
+        <w:t xml:space="preserve">“</w:t>
+      </w:r>
+      <w:r>
+        <w:rPr>
+          <w:i/>
+        </w:rPr>
+        <w:t xml:space="preserve">year</w:t>
+      </w:r>
+      <w:r>
+        <w:rPr>
+          <w:i/>
+        </w:rPr>
+        <w:t xml:space="preserve">”</w:t>
+      </w:r>
+    </w:p>
+    <w:p>
+      <w:pPr>
+        <w:pStyle w:val="Compact"/>
+        <w:numPr>
+          <w:numId w:val="1012"/>
+          <w:ilvl w:val="1"/>
+        </w:numPr>
+      </w:pPr>
+      <w:r>
+        <w:rPr>
+          <w:b/>
+        </w:rPr>
+        <w:t xml:space="preserve">filas</w:t>
+      </w:r>
+      <w:r>
+        <w:t xml:space="preserve">: Indica el numero de filas de visualización por página, defecto = 20</w:t>
+      </w:r>
+    </w:p>
+    <w:p>
+      <w:pPr>
+        <w:pStyle w:val="Compact"/>
+        <w:numPr>
+          <w:numId w:val="1012"/>
+          <w:ilvl w:val="1"/>
+        </w:numPr>
+      </w:pPr>
+      <w:r>
+        <w:rPr>
+          <w:b/>
+        </w:rPr>
+        <w:t xml:space="preserve">verbose</w:t>
+      </w:r>
+      <w:r>
+        <w:t xml:space="preserve">: Indica si se desea o no información de progreso, defecto =</w:t>
+      </w:r>
+      <w:r>
+        <w:t xml:space="preserve"> </w:t>
+      </w:r>
+      <w:r>
+        <w:rPr>
+          <w:i/>
+        </w:rPr>
+        <w:t xml:space="preserve">TRUE</w:t>
+      </w:r>
+    </w:p>
+    <w:p>
+      <w:pPr>
         <w:pStyle w:val="Heading2"/>
       </w:pPr>
-      <w:bookmarkStart w:id="35" w:name="agradecimientos"/>
-      <w:bookmarkEnd w:id="35"/>
+      <w:bookmarkStart w:id="36" w:name="agradecimientos"/>
+      <w:bookmarkEnd w:id="36"/>
       <w:r>
         <w:t xml:space="preserve">Agradecimientos</w:t>
       </w:r>
@@ -1482,14 +2410,14 @@
         <w:pStyle w:val="BodyText"/>
       </w:pPr>
       <w:r>
-        <w:t xml:space="preserve">En la presetnación de este trabajo se han utilizado referencias a los siguientes trabajos:</w:t>
-      </w:r>
-    </w:p>
-    <w:p>
-      <w:pPr>
-        <w:pStyle w:val="Compact"/>
-        <w:numPr>
-          <w:numId w:val="1009"/>
+        <w:t xml:space="preserve">En la presentación de este trabajo se han utilizado referencias a los siguientes trabajos:</w:t>
+      </w:r>
+    </w:p>
+    <w:p>
+      <w:pPr>
+        <w:pStyle w:val="Compact"/>
+        <w:numPr>
+          <w:numId w:val="1014"/>
           <w:ilvl w:val="0"/>
         </w:numPr>
       </w:pPr>
@@ -1516,7 +2444,7 @@
       <w:pPr>
         <w:pStyle w:val="Compact"/>
         <w:numPr>
-          <w:numId w:val="1009"/>
+          <w:numId w:val="1014"/>
           <w:ilvl w:val="0"/>
         </w:numPr>
       </w:pPr>
@@ -1543,8 +2471,8 @@
       <w:pPr>
         <w:pStyle w:val="Heading2"/>
       </w:pPr>
-      <w:bookmarkStart w:id="36" w:name="inspiracion"/>
-      <w:bookmarkEnd w:id="36"/>
+      <w:bookmarkStart w:id="37" w:name="inspiracion"/>
+      <w:bookmarkEnd w:id="37"/>
       <w:r>
         <w:t xml:space="preserve">Inspiración</w:t>
       </w:r>
@@ -1554,7 +2482,7 @@
         <w:pStyle w:val="FirstParagraph"/>
       </w:pPr>
       <w:r>
-        <w:t xml:space="preserve">El conjunto de datos puede resultar muy útil para trabajos relacionado con la mineria de datos relativa al comportamiento de los videojuegos</w:t>
+        <w:t xml:space="preserve">El conjunto de datos puede resultar muy útil para trabajos relacionados con la minería de datos relativa al comportamiento de los videojuegos</w:t>
       </w:r>
       <w:r>
         <w:t xml:space="preserve"> </w:t>
@@ -1562,13 +2490,32 @@
       <w:r>
         <w:t xml:space="preserve">(García Ruiz 2014)</w:t>
       </w:r>
+      <w:r>
+        <w:t xml:space="preserve">.</w:t>
+      </w:r>
+    </w:p>
+    <w:p>
+      <w:pPr>
+        <w:pStyle w:val="BodyText"/>
+      </w:pPr>
+      <w:r>
+        <w:t xml:space="preserve">Tambien sirve para verificar el comportamiento analítico sobre los desarrolladores y publicadores de videojuegos a lo largo del tiempo.</w:t>
+      </w:r>
+    </w:p>
+    <w:p>
+      <w:pPr>
+        <w:pStyle w:val="BodyText"/>
+      </w:pPr>
+      <w:r>
+        <w:t xml:space="preserve">De igual manera, también puede utilizar verificar el comportamiento de aceptación de los diversos videojuegos a lo largo del tiempo en las distintas zonas geográficas, y su impacto relativo o absoluto.</w:t>
+      </w:r>
     </w:p>
     <w:p>
       <w:pPr>
         <w:pStyle w:val="Heading2"/>
       </w:pPr>
-      <w:bookmarkStart w:id="37" w:name="licencia"/>
-      <w:bookmarkEnd w:id="37"/>
+      <w:bookmarkStart w:id="38" w:name="licencia"/>
+      <w:bookmarkEnd w:id="38"/>
       <w:r>
         <w:t xml:space="preserve">Licencia</w:t>
       </w:r>
@@ -1587,7 +2534,7 @@
         <w:rPr>
           <w:b/>
         </w:rPr>
-        <w:t xml:space="preserve">CC BY-NC-SA 3.0 ES</w:t>
+        <w:t xml:space="preserve">CC BY-NC-SA 4.0 ES</w:t>
       </w:r>
       <w:r>
         <w:t xml:space="preserve">. Los motivos que han llevado a la elección de esta licencia tienen que ver con la idoneidad de las cláusulas que esta presenta en relación con el trabajo realizado:</w:t>
@@ -1605,7 +2552,7 @@
       <w:pPr>
         <w:pStyle w:val="Compact"/>
         <w:numPr>
-          <w:numId w:val="1010"/>
+          <w:numId w:val="1015"/>
           <w:ilvl w:val="0"/>
         </w:numPr>
       </w:pPr>
@@ -1626,7 +2573,7 @@
       <w:pPr>
         <w:pStyle w:val="Compact"/>
         <w:numPr>
-          <w:numId w:val="1010"/>
+          <w:numId w:val="1015"/>
           <w:ilvl w:val="0"/>
         </w:numPr>
       </w:pPr>
@@ -1655,7 +2602,7 @@
       <w:pPr>
         <w:pStyle w:val="Compact"/>
         <w:numPr>
-          <w:numId w:val="1011"/>
+          <w:numId w:val="1016"/>
           <w:ilvl w:val="0"/>
         </w:numPr>
       </w:pPr>
@@ -1673,7 +2620,7 @@
       <w:pPr>
         <w:pStyle w:val="Compact"/>
         <w:numPr>
-          <w:numId w:val="1011"/>
+          <w:numId w:val="1016"/>
           <w:ilvl w:val="0"/>
         </w:numPr>
       </w:pPr>
@@ -1691,7 +2638,7 @@
       <w:pPr>
         <w:pStyle w:val="Compact"/>
         <w:numPr>
-          <w:numId w:val="1011"/>
+          <w:numId w:val="1016"/>
           <w:ilvl w:val="0"/>
         </w:numPr>
       </w:pPr>
@@ -1709,7 +2656,7 @@
       <w:pPr>
         <w:pStyle w:val="Compact"/>
         <w:numPr>
-          <w:numId w:val="1011"/>
+          <w:numId w:val="1016"/>
           <w:ilvl w:val="0"/>
         </w:numPr>
       </w:pPr>
@@ -1727,8 +2674,8 @@
       <w:pPr>
         <w:pStyle w:val="Heading2"/>
       </w:pPr>
-      <w:bookmarkStart w:id="38" w:name="codigo-fuente-y-dataset"/>
-      <w:bookmarkEnd w:id="38"/>
+      <w:bookmarkStart w:id="39" w:name="codigo-fuente-y-dataset"/>
+      <w:bookmarkEnd w:id="39"/>
       <w:r>
         <w:t xml:space="preserve">Código fuente y dataset</w:t>
       </w:r>
@@ -1743,7 +2690,7 @@
       <w:r>
         <w:t xml:space="preserve"> </w:t>
       </w:r>
-      <w:hyperlink r:id="rId39">
+      <w:hyperlink r:id="rId40">
         <w:r>
           <w:rPr>
             <w:rStyle w:val="Hyperlink"/>
@@ -1776,8 +2723,8 @@
       <w:pPr>
         <w:pStyle w:val="Heading2"/>
       </w:pPr>
-      <w:bookmarkStart w:id="40" w:name="recursos"/>
-      <w:bookmarkEnd w:id="40"/>
+      <w:bookmarkStart w:id="41" w:name="recursos"/>
+      <w:bookmarkEnd w:id="41"/>
       <w:r>
         <w:t xml:space="preserve">Recursos</w:t>
       </w:r>
@@ -1918,7 +2865,7 @@
     </w:lvl>
   </w:abstractNum>
   <w:abstractNum w:abstractNumId="990">
-    <w:nsid w:val="fb9fa56b"/>
+    <w:nsid w:val="a8ea9192"/>
     <w:multiLevelType w:val="multilevel"/>
     <w:lvl w:ilvl="0">
       <w:numFmt w:val="bullet"/>
@@ -1999,7 +2946,7 @@
     </w:lvl>
   </w:abstractNum>
   <w:abstractNum w:abstractNumId="991">
-    <w:nsid w:val="ba037a91"/>
+    <w:nsid w:val="4f7a9647"/>
     <w:multiLevelType w:val="multilevel"/>
     <w:lvl w:ilvl="0">
       <w:numFmt w:val="bullet"/>
@@ -2080,7 +3027,7 @@
     </w:lvl>
   </w:abstractNum>
   <w:abstractNum w:abstractNumId="99411">
-    <w:nsid w:val="ab822f6a"/>
+    <w:nsid w:val="46b10350"/>
     <w:multiLevelType w:val="multilevel"/>
     <w:lvl w:ilvl="0">
       <w:start w:val="1"/>
@@ -2168,7 +3115,7 @@
     </w:lvl>
   </w:abstractNum>
   <w:abstractNum w:abstractNumId="99419">
-    <w:nsid w:val="809eec1e"/>
+    <w:nsid w:val="5a7643a3"/>
     <w:multiLevelType w:val="multilevel"/>
     <w:lvl w:ilvl="0">
       <w:start w:val="9"/>
@@ -2397,6 +3344,42 @@
     <w:abstractNumId w:val="991"/>
   </w:num>
   <w:num w:numId="1011">
+    <w:abstractNumId w:val="991"/>
+  </w:num>
+  <w:num w:numId="1012">
+    <w:abstractNumId w:val="991"/>
+  </w:num>
+  <w:num w:numId="1013">
+    <w:abstractNumId w:val="991"/>
+  </w:num>
+  <w:num w:numId="1014">
+    <w:abstractNumId w:val="99411"/>
+    <w:lvlOverride w:ilvl="0">
+      <w:startOverride w:val="1"/>
+    </w:lvlOverride>
+    <w:lvlOverride w:ilvl="1">
+      <w:startOverride w:val="1"/>
+    </w:lvlOverride>
+    <w:lvlOverride w:ilvl="2">
+      <w:startOverride w:val="1"/>
+    </w:lvlOverride>
+    <w:lvlOverride w:ilvl="3">
+      <w:startOverride w:val="1"/>
+    </w:lvlOverride>
+    <w:lvlOverride w:ilvl="4">
+      <w:startOverride w:val="1"/>
+    </w:lvlOverride>
+    <w:lvlOverride w:ilvl="5">
+      <w:startOverride w:val="1"/>
+    </w:lvlOverride>
+    <w:lvlOverride w:ilvl="6">
+      <w:startOverride w:val="1"/>
+    </w:lvlOverride>
+  </w:num>
+  <w:num w:numId="1015">
+    <w:abstractNumId w:val="991"/>
+  </w:num>
+  <w:num w:numId="1016">
     <w:abstractNumId w:val="991"/>
   </w:num>
 </w:numbering>

</xml_diff>

<commit_message>
Actualización de la licencia a CC BY-NC-SA 4.0 International
</commit_message>
<xml_diff>
--- a/pdf/videogamesScraper.docx
+++ b/pdf/videogamesScraper.docx
@@ -2540,7 +2540,7 @@
         <w:rPr>
           <w:b/>
         </w:rPr>
-        <w:t xml:space="preserve">CC BY-NC-SA 4.0 ES</w:t>
+        <w:t xml:space="preserve">CC BY-NC-SA 4.0 International</w:t>
       </w:r>
       <w:r>
         <w:t xml:space="preserve">. Los motivos que han llevado a la elección de esta licencia tienen que ver con la idoneidad de las cláusulas que esta presenta en relación con el trabajo realizado:</w:t>
@@ -2871,7 +2871,7 @@
     </w:lvl>
   </w:abstractNum>
   <w:abstractNum w:abstractNumId="990">
-    <w:nsid w:val="80d08fa8"/>
+    <w:nsid w:val="49f0a254"/>
     <w:multiLevelType w:val="multilevel"/>
     <w:lvl w:ilvl="0">
       <w:numFmt w:val="bullet"/>
@@ -2952,7 +2952,7 @@
     </w:lvl>
   </w:abstractNum>
   <w:abstractNum w:abstractNumId="991">
-    <w:nsid w:val="f83d6f0e"/>
+    <w:nsid w:val="f60dc8a0"/>
     <w:multiLevelType w:val="multilevel"/>
     <w:lvl w:ilvl="0">
       <w:numFmt w:val="bullet"/>
@@ -3033,7 +3033,7 @@
     </w:lvl>
   </w:abstractNum>
   <w:abstractNum w:abstractNumId="99411">
-    <w:nsid w:val="f65c35a0"/>
+    <w:nsid w:val="4d52cc97"/>
     <w:multiLevelType w:val="multilevel"/>
     <w:lvl w:ilvl="0">
       <w:start w:val="1"/>
@@ -3121,7 +3121,7 @@
     </w:lvl>
   </w:abstractNum>
   <w:abstractNum w:abstractNumId="99419">
-    <w:nsid w:val="2b08dc4a"/>
+    <w:nsid w:val="60687d90"/>
     <w:multiLevelType w:val="multilevel"/>
     <w:lvl w:ilvl="0">
       <w:start w:val="9"/>

</xml_diff>